<commit_message>
inclusão das vantagens ao arquivo beneficios
</commit_message>
<xml_diff>
--- a/capoeira/beneficios.docx
+++ b/capoeira/beneficios.docx
@@ -6,20 +6,19 @@
       <w:pPr>
         <w:shd w:val="clear" w:color="auto" w:fill="FFFFFF"/>
         <w:rPr>
-          <w:rFonts w:ascii="Roboto" w:eastAsia="Times New Roman" w:hAnsi="Roboto"/>
-          <w:color w:val="202124"/>
-          <w:sz w:val="36"/>
-          <w:szCs w:val="36"/>
-        </w:rPr>
-      </w:pPr>
-      <w:r>
-        <w:rPr>
-          <w:rFonts w:ascii="Roboto" w:eastAsia="Times New Roman" w:hAnsi="Roboto"/>
-          <w:b/>
+          <w:rFonts w:ascii="Arial" w:eastAsia="Times New Roman" w:hAnsi="Arial" w:cs="Arial"/>
+          <w:color w:val="202124"/>
+          <w:sz w:val="32"/>
+          <w:szCs w:val="32"/>
+        </w:rPr>
+      </w:pPr>
+      <w:r>
+        <w:rPr>
+          <w:rFonts w:ascii="Arial" w:eastAsia="Times New Roman" w:hAnsi="Arial" w:cs="Arial"/>
           <w:bCs/>
           <w:color w:val="202124"/>
-          <w:sz w:val="36"/>
-          <w:szCs w:val="36"/>
+          <w:sz w:val="32"/>
+          <w:szCs w:val="32"/>
         </w:rPr>
         <w:t>Os benefícios da capoeira para crianças</w:t>
       </w:r>
@@ -35,18 +34,14 @@
         <w:spacing w:before="0" w:beforeAutospacing="0" w:after="180" w:afterAutospacing="0"/>
         <w:ind w:left="960"/>
         <w:rPr>
-          <w:rFonts w:ascii="Roboto" w:eastAsia="Times New Roman" w:hAnsi="Roboto"/>
-          <w:color w:val="202124"/>
-          <w:sz w:val="21"/>
-          <w:szCs w:val="21"/>
-        </w:rPr>
-      </w:pPr>
-      <w:r>
-        <w:rPr>
-          <w:rFonts w:ascii="Roboto" w:eastAsia="Times New Roman" w:hAnsi="Roboto"/>
-          <w:color w:val="202124"/>
-          <w:sz w:val="21"/>
-          <w:szCs w:val="21"/>
+          <w:rFonts w:ascii="Arial" w:eastAsia="Times New Roman" w:hAnsi="Arial" w:cs="Arial"/>
+          <w:color w:val="202124"/>
+        </w:rPr>
+      </w:pPr>
+      <w:r>
+        <w:rPr>
+          <w:rFonts w:ascii="Arial" w:eastAsia="Times New Roman" w:hAnsi="Arial" w:cs="Arial"/>
+          <w:color w:val="202124"/>
         </w:rPr>
         <w:t>Difunde o valor da defesa – e não do ataque.</w:t>
       </w:r>
@@ -62,18 +57,14 @@
         <w:spacing w:before="0" w:beforeAutospacing="0" w:after="180" w:afterAutospacing="0"/>
         <w:ind w:left="960"/>
         <w:rPr>
-          <w:rFonts w:ascii="Roboto" w:eastAsia="Times New Roman" w:hAnsi="Roboto"/>
-          <w:color w:val="202124"/>
-          <w:sz w:val="21"/>
-          <w:szCs w:val="21"/>
-        </w:rPr>
-      </w:pPr>
-      <w:r>
-        <w:rPr>
-          <w:rFonts w:ascii="Roboto" w:eastAsia="Times New Roman" w:hAnsi="Roboto"/>
-          <w:color w:val="202124"/>
-          <w:sz w:val="21"/>
-          <w:szCs w:val="21"/>
+          <w:rFonts w:ascii="Arial" w:eastAsia="Times New Roman" w:hAnsi="Arial" w:cs="Arial"/>
+          <w:color w:val="202124"/>
+        </w:rPr>
+      </w:pPr>
+      <w:r>
+        <w:rPr>
+          <w:rFonts w:ascii="Arial" w:eastAsia="Times New Roman" w:hAnsi="Arial" w:cs="Arial"/>
+          <w:color w:val="202124"/>
         </w:rPr>
         <w:t>Ajuda na formação moral.</w:t>
       </w:r>
@@ -89,18 +80,14 @@
         <w:spacing w:before="0" w:beforeAutospacing="0" w:after="180" w:afterAutospacing="0"/>
         <w:ind w:left="960"/>
         <w:rPr>
-          <w:rFonts w:ascii="Roboto" w:eastAsia="Times New Roman" w:hAnsi="Roboto"/>
-          <w:color w:val="202124"/>
-          <w:sz w:val="21"/>
-          <w:szCs w:val="21"/>
-        </w:rPr>
-      </w:pPr>
-      <w:r>
-        <w:rPr>
-          <w:rFonts w:ascii="Roboto" w:eastAsia="Times New Roman" w:hAnsi="Roboto"/>
-          <w:color w:val="202124"/>
-          <w:sz w:val="21"/>
-          <w:szCs w:val="21"/>
+          <w:rFonts w:ascii="Arial" w:eastAsia="Times New Roman" w:hAnsi="Arial" w:cs="Arial"/>
+          <w:color w:val="202124"/>
+        </w:rPr>
+      </w:pPr>
+      <w:r>
+        <w:rPr>
+          <w:rFonts w:ascii="Arial" w:eastAsia="Times New Roman" w:hAnsi="Arial" w:cs="Arial"/>
+          <w:color w:val="202124"/>
         </w:rPr>
         <w:t>Desenvolve e amplia a cognição.</w:t>
       </w:r>
@@ -116,37 +103,29 @@
         <w:spacing w:before="0" w:beforeAutospacing="0" w:after="180" w:afterAutospacing="0"/>
         <w:ind w:left="960"/>
         <w:rPr>
-          <w:rFonts w:ascii="Roboto" w:eastAsia="Times New Roman" w:hAnsi="Roboto"/>
-          <w:color w:val="202124"/>
-          <w:sz w:val="21"/>
-          <w:szCs w:val="21"/>
-        </w:rPr>
-      </w:pPr>
-      <w:r>
-        <w:rPr>
-          <w:rFonts w:ascii="Roboto" w:eastAsia="Times New Roman" w:hAnsi="Roboto"/>
-          <w:color w:val="202124"/>
-          <w:sz w:val="21"/>
-          <w:szCs w:val="21"/>
+          <w:rFonts w:ascii="Arial" w:eastAsia="Times New Roman" w:hAnsi="Arial" w:cs="Arial"/>
+          <w:color w:val="202124"/>
+        </w:rPr>
+      </w:pPr>
+      <w:r>
+        <w:rPr>
+          <w:rFonts w:ascii="Arial" w:eastAsia="Times New Roman" w:hAnsi="Arial" w:cs="Arial"/>
+          <w:color w:val="202124"/>
         </w:rPr>
         <w:t>Desperta a curiosidade </w:t>
       </w:r>
       <w:r>
         <w:rPr>
-          <w:rFonts w:ascii="Roboto" w:eastAsia="Times New Roman" w:hAnsi="Roboto"/>
+          <w:rFonts w:ascii="Arial" w:eastAsia="Times New Roman" w:hAnsi="Arial" w:cs="Arial"/>
           <w:bCs/>
           <w:color w:val="202124"/>
-          <w:sz w:val="21"/>
-          <w:szCs w:val="21"/>
         </w:rPr>
         <w:t>infantil</w:t>
       </w:r>
       <w:r>
         <w:rPr>
-          <w:rFonts w:ascii="Roboto" w:eastAsia="Times New Roman" w:hAnsi="Roboto"/>
-          <w:color w:val="202124"/>
-          <w:sz w:val="21"/>
-          <w:szCs w:val="21"/>
+          <w:rFonts w:ascii="Arial" w:eastAsia="Times New Roman" w:hAnsi="Arial" w:cs="Arial"/>
+          <w:color w:val="202124"/>
         </w:rPr>
         <w:t>.</w:t>
       </w:r>
@@ -162,18 +141,14 @@
         <w:spacing w:before="0" w:beforeAutospacing="0" w:after="180" w:afterAutospacing="0"/>
         <w:ind w:left="960"/>
         <w:rPr>
-          <w:rFonts w:ascii="Roboto" w:eastAsia="Times New Roman" w:hAnsi="Roboto"/>
-          <w:color w:val="202124"/>
-          <w:sz w:val="21"/>
-          <w:szCs w:val="21"/>
-        </w:rPr>
-      </w:pPr>
-      <w:r>
-        <w:rPr>
-          <w:rFonts w:ascii="Roboto" w:eastAsia="Times New Roman" w:hAnsi="Roboto"/>
-          <w:color w:val="202124"/>
-          <w:sz w:val="21"/>
-          <w:szCs w:val="21"/>
+          <w:rFonts w:ascii="Arial" w:eastAsia="Times New Roman" w:hAnsi="Arial" w:cs="Arial"/>
+          <w:color w:val="202124"/>
+        </w:rPr>
+      </w:pPr>
+      <w:r>
+        <w:rPr>
+          <w:rFonts w:ascii="Arial" w:eastAsia="Times New Roman" w:hAnsi="Arial" w:cs="Arial"/>
+          <w:color w:val="202124"/>
         </w:rPr>
         <w:t>Promove o desenvolvimento físico.</w:t>
       </w:r>
@@ -189,18 +164,14 @@
         <w:spacing w:before="0" w:beforeAutospacing="0" w:after="180" w:afterAutospacing="0"/>
         <w:ind w:left="960"/>
         <w:rPr>
-          <w:rFonts w:ascii="Roboto" w:eastAsia="Times New Roman" w:hAnsi="Roboto"/>
-          <w:color w:val="202124"/>
-          <w:sz w:val="21"/>
-          <w:szCs w:val="21"/>
-        </w:rPr>
-      </w:pPr>
-      <w:r>
-        <w:rPr>
-          <w:rFonts w:ascii="Roboto" w:eastAsia="Times New Roman" w:hAnsi="Roboto"/>
-          <w:color w:val="202124"/>
-          <w:sz w:val="21"/>
-          <w:szCs w:val="21"/>
+          <w:rFonts w:ascii="Arial" w:eastAsia="Times New Roman" w:hAnsi="Arial" w:cs="Arial"/>
+          <w:color w:val="202124"/>
+        </w:rPr>
+      </w:pPr>
+      <w:r>
+        <w:rPr>
+          <w:rFonts w:ascii="Arial" w:eastAsia="Times New Roman" w:hAnsi="Arial" w:cs="Arial"/>
+          <w:color w:val="202124"/>
         </w:rPr>
         <w:t>Estimula o controle emocional.</w:t>
       </w:r>
@@ -216,18 +187,14 @@
         <w:spacing w:before="0" w:beforeAutospacing="0" w:after="180" w:afterAutospacing="0"/>
         <w:ind w:left="960"/>
         <w:rPr>
-          <w:rFonts w:ascii="Roboto" w:eastAsia="Times New Roman" w:hAnsi="Roboto"/>
-          <w:color w:val="202124"/>
-          <w:sz w:val="21"/>
-          <w:szCs w:val="21"/>
-        </w:rPr>
-      </w:pPr>
-      <w:r>
-        <w:rPr>
-          <w:rFonts w:ascii="Roboto" w:eastAsia="Times New Roman" w:hAnsi="Roboto"/>
-          <w:color w:val="202124"/>
-          <w:sz w:val="21"/>
-          <w:szCs w:val="21"/>
+          <w:rFonts w:ascii="Arial" w:eastAsia="Times New Roman" w:hAnsi="Arial" w:cs="Arial"/>
+          <w:color w:val="202124"/>
+        </w:rPr>
+      </w:pPr>
+      <w:r>
+        <w:rPr>
+          <w:rFonts w:ascii="Arial" w:eastAsia="Times New Roman" w:hAnsi="Arial" w:cs="Arial"/>
+          <w:color w:val="202124"/>
         </w:rPr>
         <w:t>Combate as inibições.</w:t>
       </w:r>
@@ -243,7 +210,7 @@
         <w:spacing w:before="0" w:beforeAutospacing="0" w:after="180" w:afterAutospacing="0"/>
         <w:ind w:left="960"/>
         <w:rPr>
-          <w:rFonts w:ascii="Roboto" w:eastAsia="Times New Roman" w:hAnsi="Roboto"/>
+          <w:rFonts w:ascii="Arial" w:eastAsia="Times New Roman" w:hAnsi="Arial" w:cs="Arial"/>
           <w:color w:val="202124"/>
           <w:sz w:val="21"/>
           <w:szCs w:val="21"/>
@@ -251,15 +218,380 @@
       </w:pPr>
       <w:r>
         <w:rPr>
-          <w:rFonts w:ascii="Roboto" w:eastAsia="Times New Roman" w:hAnsi="Roboto"/>
+          <w:rFonts w:ascii="Arial" w:eastAsia="Times New Roman" w:hAnsi="Arial" w:cs="Arial"/>
+          <w:color w:val="202124"/>
+        </w:rPr>
+        <w:t xml:space="preserve">Adolescente </w:t>
+      </w:r>
+    </w:p>
+    <w:p>
+      <w:pPr>
+        <w:pStyle w:val="trt0xe"/>
+        <w:numPr>
+          <w:ilvl w:val="0"/>
+          <w:numId w:val="1"/>
+        </w:numPr>
+        <w:shd w:val="clear" w:color="auto" w:fill="FFFFFF"/>
+        <w:spacing w:before="0" w:beforeAutospacing="0" w:after="180" w:afterAutospacing="0"/>
+        <w:ind w:left="960"/>
+        <w:rPr>
+          <w:rFonts w:ascii="Arial" w:eastAsia="Times New Roman" w:hAnsi="Arial" w:cs="Arial"/>
           <w:color w:val="202124"/>
           <w:sz w:val="21"/>
           <w:szCs w:val="21"/>
         </w:rPr>
-        <w:t xml:space="preserve">Adolescente </w:t>
-      </w:r>
-    </w:p>
-    <w:p/>
+      </w:pPr>
+    </w:p>
+    <w:p>
+      <w:pPr>
+        <w:shd w:val="clear" w:color="auto" w:fill="FFFFFF"/>
+        <w:spacing w:after="0" w:line="240" w:lineRule="auto"/>
+        <w:textAlignment w:val="baseline"/>
+        <w:outlineLvl w:val="1"/>
+        <w:rPr>
+          <w:rFonts w:ascii="Arial" w:eastAsia="Times New Roman" w:hAnsi="Arial" w:cs="Arial"/>
+          <w:bCs/>
+          <w:sz w:val="32"/>
+          <w:szCs w:val="32"/>
+        </w:rPr>
+      </w:pPr>
+      <w:r>
+        <w:rPr>
+          <w:rFonts w:ascii="Arial" w:eastAsia="Times New Roman" w:hAnsi="Arial" w:cs="Arial"/>
+          <w:bCs/>
+          <w:sz w:val="32"/>
+          <w:szCs w:val="32"/>
+        </w:rPr>
+        <w:t>Principais vantagens da Capoeira</w:t>
+      </w:r>
+    </w:p>
+    <w:p>
+      <w:pPr>
+        <w:shd w:val="clear" w:color="auto" w:fill="FFFFFF"/>
+        <w:spacing w:after="0" w:line="240" w:lineRule="auto"/>
+        <w:textAlignment w:val="baseline"/>
+        <w:outlineLvl w:val="1"/>
+        <w:rPr>
+          <w:rFonts w:ascii="Arial" w:eastAsia="Times New Roman" w:hAnsi="Arial" w:cs="Arial"/>
+          <w:sz w:val="32"/>
+          <w:szCs w:val="32"/>
+        </w:rPr>
+      </w:pPr>
+    </w:p>
+    <w:p>
+      <w:pPr>
+        <w:rPr>
+          <w:rFonts w:ascii="Arial" w:eastAsia="Times New Roman" w:hAnsi="Arial" w:cs="Arial"/>
+          <w:sz w:val="24"/>
+          <w:szCs w:val="24"/>
+        </w:rPr>
+      </w:pPr>
+      <w:r>
+        <w:rPr>
+          <w:rFonts w:ascii="Arial" w:eastAsia="Times New Roman" w:hAnsi="Arial" w:cs="Arial"/>
+          <w:b/>
+          <w:bCs/>
+          <w:sz w:val="24"/>
+          <w:szCs w:val="24"/>
+        </w:rPr>
+        <w:t>Fôlego</w:t>
+      </w:r>
+      <w:r>
+        <w:rPr>
+          <w:rFonts w:ascii="Arial" w:eastAsia="Times New Roman" w:hAnsi="Arial" w:cs="Arial"/>
+          <w:sz w:val="24"/>
+          <w:szCs w:val="24"/>
+        </w:rPr>
+        <w:t>: afeta beneficamente o sistema cardiorrespiratório;</w:t>
+      </w:r>
+    </w:p>
+    <w:p>
+      <w:pPr>
+        <w:rPr>
+          <w:rFonts w:ascii="Arial" w:eastAsia="Times New Roman" w:hAnsi="Arial" w:cs="Arial"/>
+          <w:sz w:val="24"/>
+          <w:szCs w:val="24"/>
+        </w:rPr>
+      </w:pPr>
+      <w:r>
+        <w:rPr>
+          <w:rFonts w:ascii="Arial" w:eastAsia="Times New Roman" w:hAnsi="Arial" w:cs="Arial"/>
+          <w:b/>
+          <w:bCs/>
+          <w:sz w:val="24"/>
+          <w:szCs w:val="24"/>
+        </w:rPr>
+        <w:t>Resistência</w:t>
+      </w:r>
+      <w:r>
+        <w:rPr>
+          <w:rFonts w:ascii="Arial" w:eastAsia="Times New Roman" w:hAnsi="Arial" w:cs="Arial"/>
+          <w:sz w:val="24"/>
+          <w:szCs w:val="24"/>
+        </w:rPr>
+        <w:t>: é preciso manter a energia durante o jogo ou treino;</w:t>
+      </w:r>
+    </w:p>
+    <w:p>
+      <w:pPr>
+        <w:rPr>
+          <w:rFonts w:ascii="Arial" w:eastAsia="Times New Roman" w:hAnsi="Arial" w:cs="Arial"/>
+          <w:sz w:val="24"/>
+          <w:szCs w:val="24"/>
+        </w:rPr>
+      </w:pPr>
+      <w:r>
+        <w:rPr>
+          <w:rFonts w:ascii="Arial" w:eastAsia="Times New Roman" w:hAnsi="Arial" w:cs="Arial"/>
+          <w:b/>
+          <w:bCs/>
+          <w:sz w:val="24"/>
+          <w:szCs w:val="24"/>
+        </w:rPr>
+        <w:t>Agilidade</w:t>
+      </w:r>
+      <w:r>
+        <w:rPr>
+          <w:rFonts w:ascii="Arial" w:eastAsia="Times New Roman" w:hAnsi="Arial" w:cs="Arial"/>
+          <w:sz w:val="24"/>
+          <w:szCs w:val="24"/>
+        </w:rPr>
+        <w:t>: os movimentos mudam de direção e sentido toda hora;</w:t>
+      </w:r>
+    </w:p>
+    <w:p>
+      <w:pPr>
+        <w:rPr>
+          <w:rFonts w:ascii="Arial" w:eastAsia="Times New Roman" w:hAnsi="Arial" w:cs="Arial"/>
+          <w:sz w:val="24"/>
+          <w:szCs w:val="24"/>
+        </w:rPr>
+      </w:pPr>
+      <w:r>
+        <w:rPr>
+          <w:rFonts w:ascii="Arial" w:eastAsia="Times New Roman" w:hAnsi="Arial" w:cs="Arial"/>
+          <w:b/>
+          <w:bCs/>
+          <w:sz w:val="24"/>
+          <w:szCs w:val="24"/>
+        </w:rPr>
+        <w:t>Flexibilidade</w:t>
+      </w:r>
+      <w:r>
+        <w:rPr>
+          <w:rFonts w:ascii="Arial" w:eastAsia="Times New Roman" w:hAnsi="Arial" w:cs="Arial"/>
+          <w:sz w:val="24"/>
+          <w:szCs w:val="24"/>
+        </w:rPr>
+        <w:t>: na Capoeira predominam gestos amplos;</w:t>
+      </w:r>
+    </w:p>
+    <w:p>
+      <w:pPr>
+        <w:rPr>
+          <w:rFonts w:ascii="Arial" w:eastAsia="Times New Roman" w:hAnsi="Arial" w:cs="Arial"/>
+          <w:sz w:val="24"/>
+          <w:szCs w:val="24"/>
+        </w:rPr>
+      </w:pPr>
+      <w:r>
+        <w:rPr>
+          <w:rFonts w:ascii="Arial" w:eastAsia="Times New Roman" w:hAnsi="Arial" w:cs="Arial"/>
+          <w:b/>
+          <w:bCs/>
+          <w:sz w:val="24"/>
+          <w:szCs w:val="24"/>
+        </w:rPr>
+        <w:t>Velocidade</w:t>
+      </w:r>
+      <w:r>
+        <w:rPr>
+          <w:rFonts w:ascii="Arial" w:eastAsia="Times New Roman" w:hAnsi="Arial" w:cs="Arial"/>
+          <w:sz w:val="24"/>
+          <w:szCs w:val="24"/>
+        </w:rPr>
+        <w:t>: necessária para surpreender o adversário;</w:t>
+      </w:r>
+    </w:p>
+    <w:p>
+      <w:pPr>
+        <w:rPr>
+          <w:rFonts w:ascii="Arial" w:eastAsia="Times New Roman" w:hAnsi="Arial" w:cs="Arial"/>
+          <w:sz w:val="24"/>
+          <w:szCs w:val="24"/>
+        </w:rPr>
+      </w:pPr>
+      <w:r>
+        <w:rPr>
+          <w:rFonts w:ascii="Arial" w:eastAsia="Times New Roman" w:hAnsi="Arial" w:cs="Arial"/>
+          <w:b/>
+          <w:bCs/>
+          <w:sz w:val="24"/>
+          <w:szCs w:val="24"/>
+        </w:rPr>
+        <w:t>Equilíbrio</w:t>
+      </w:r>
+      <w:r>
+        <w:rPr>
+          <w:rFonts w:ascii="Arial" w:eastAsia="Times New Roman" w:hAnsi="Arial" w:cs="Arial"/>
+          <w:sz w:val="24"/>
+          <w:szCs w:val="24"/>
+        </w:rPr>
+        <w:t>: é preciso manter o domínio do corpo em algumas posições que são mais difíceis;</w:t>
+      </w:r>
+    </w:p>
+    <w:p>
+      <w:pPr>
+        <w:rPr>
+          <w:rFonts w:ascii="Arial" w:eastAsia="Times New Roman" w:hAnsi="Arial" w:cs="Arial"/>
+          <w:sz w:val="24"/>
+          <w:szCs w:val="24"/>
+        </w:rPr>
+      </w:pPr>
+      <w:r>
+        <w:rPr>
+          <w:rFonts w:ascii="Arial" w:eastAsia="Times New Roman" w:hAnsi="Arial" w:cs="Arial"/>
+          <w:b/>
+          <w:bCs/>
+          <w:sz w:val="24"/>
+          <w:szCs w:val="24"/>
+        </w:rPr>
+        <w:t>Coordenação</w:t>
+      </w:r>
+      <w:r>
+        <w:rPr>
+          <w:rFonts w:ascii="Arial" w:eastAsia="Times New Roman" w:hAnsi="Arial" w:cs="Arial"/>
+          <w:sz w:val="24"/>
+          <w:szCs w:val="24"/>
+        </w:rPr>
+        <w:t>: é preciso responder aos golpes com braços, tronco e pernas ao mesmo tempo;</w:t>
+      </w:r>
+    </w:p>
+    <w:p>
+      <w:pPr>
+        <w:rPr>
+          <w:rFonts w:ascii="Arial" w:eastAsia="Times New Roman" w:hAnsi="Arial" w:cs="Arial"/>
+          <w:sz w:val="24"/>
+          <w:szCs w:val="24"/>
+        </w:rPr>
+      </w:pPr>
+      <w:r>
+        <w:rPr>
+          <w:rFonts w:ascii="Arial" w:eastAsia="Times New Roman" w:hAnsi="Arial" w:cs="Arial"/>
+          <w:b/>
+          <w:bCs/>
+          <w:sz w:val="24"/>
+          <w:szCs w:val="24"/>
+        </w:rPr>
+        <w:t>Atenção</w:t>
+      </w:r>
+      <w:r>
+        <w:rPr>
+          <w:rFonts w:ascii="Arial" w:eastAsia="Times New Roman" w:hAnsi="Arial" w:cs="Arial"/>
+          <w:sz w:val="24"/>
+          <w:szCs w:val="24"/>
+        </w:rPr>
+        <w:t>: é preciso estar ligado o tempo todo no movimento das rodas;</w:t>
+      </w:r>
+    </w:p>
+    <w:p>
+      <w:pPr>
+        <w:rPr>
+          <w:rFonts w:ascii="Arial" w:eastAsia="Times New Roman" w:hAnsi="Arial" w:cs="Arial"/>
+          <w:sz w:val="24"/>
+          <w:szCs w:val="24"/>
+        </w:rPr>
+      </w:pPr>
+      <w:r>
+        <w:rPr>
+          <w:rFonts w:ascii="Arial" w:eastAsia="Times New Roman" w:hAnsi="Arial" w:cs="Arial"/>
+          <w:b/>
+          <w:bCs/>
+          <w:sz w:val="24"/>
+          <w:szCs w:val="24"/>
+        </w:rPr>
+        <w:t>Persistência</w:t>
+      </w:r>
+      <w:r>
+        <w:rPr>
+          <w:rFonts w:ascii="Arial" w:eastAsia="Times New Roman" w:hAnsi="Arial" w:cs="Arial"/>
+          <w:sz w:val="24"/>
+          <w:szCs w:val="24"/>
+        </w:rPr>
+        <w:t>: os golpes só ficam perfeitos depois de muitas tentativas;</w:t>
+      </w:r>
+    </w:p>
+    <w:p>
+      <w:pPr>
+        <w:rPr>
+          <w:rFonts w:ascii="Arial" w:eastAsia="Times New Roman" w:hAnsi="Arial" w:cs="Arial"/>
+          <w:sz w:val="24"/>
+          <w:szCs w:val="24"/>
+        </w:rPr>
+      </w:pPr>
+      <w:r>
+        <w:rPr>
+          <w:rFonts w:ascii="Arial" w:eastAsia="Times New Roman" w:hAnsi="Arial" w:cs="Arial"/>
+          <w:b/>
+          <w:bCs/>
+          <w:sz w:val="24"/>
+          <w:szCs w:val="24"/>
+        </w:rPr>
+        <w:t>Coragem</w:t>
+      </w:r>
+      <w:r>
+        <w:rPr>
+          <w:rFonts w:ascii="Arial" w:eastAsia="Times New Roman" w:hAnsi="Arial" w:cs="Arial"/>
+          <w:sz w:val="24"/>
+          <w:szCs w:val="24"/>
+        </w:rPr>
+        <w:t>: aos poucos, desaparece o medo de fazer os movimentos;</w:t>
+      </w:r>
+    </w:p>
+    <w:p>
+      <w:pPr>
+        <w:rPr>
+          <w:rFonts w:ascii="Arial" w:eastAsia="Times New Roman" w:hAnsi="Arial" w:cs="Arial"/>
+          <w:sz w:val="24"/>
+          <w:szCs w:val="24"/>
+        </w:rPr>
+      </w:pPr>
+      <w:r>
+        <w:rPr>
+          <w:rFonts w:ascii="Arial" w:eastAsia="Times New Roman" w:hAnsi="Arial" w:cs="Arial"/>
+          <w:b/>
+          <w:bCs/>
+          <w:sz w:val="24"/>
+          <w:szCs w:val="24"/>
+        </w:rPr>
+        <w:t>Astúcia</w:t>
+      </w:r>
+      <w:r>
+        <w:rPr>
+          <w:rFonts w:ascii="Arial" w:eastAsia="Times New Roman" w:hAnsi="Arial" w:cs="Arial"/>
+          <w:sz w:val="24"/>
+          <w:szCs w:val="24"/>
+        </w:rPr>
+        <w:t>: você cria situações inesperadas para o adversário.</w:t>
+      </w:r>
+    </w:p>
+    <w:p>
+      <w:pPr>
+        <w:rPr>
+          <w:rFonts w:eastAsia="Times New Roman"/>
+          <w:color w:val="202124"/>
+          <w:sz w:val="21"/>
+          <w:szCs w:val="21"/>
+        </w:rPr>
+      </w:pPr>
+    </w:p>
+    <w:p>
+      <w:pPr>
+        <w:rPr>
+          <w:rFonts w:ascii="Arial" w:hAnsi="Arial" w:cs="Arial"/>
+        </w:rPr>
+      </w:pPr>
+    </w:p>
     <w:sectPr>
       <w:pgSz w:w="11906" w:h="16838"/>
       <w:pgMar w:top="1417" w:right="1701" w:bottom="1417" w:left="1701" w:header="708" w:footer="708" w:gutter="0"/>
@@ -421,8 +753,508 @@
       </w:rPr>
     </w:lvl>
   </w:abstractNum>
+  <w:abstractNum w:abstractNumId="1">
+    <w:nsid w:val="293D447C"/>
+    <w:multiLevelType w:val="multilevel"/>
+    <w:tmpl w:val="2A183FCA"/>
+    <w:lvl w:ilvl="0">
+      <w:start w:val="1"/>
+      <w:numFmt w:val="bullet"/>
+      <w:lvlText w:val=""/>
+      <w:lvlJc w:val="left"/>
+      <w:pPr>
+        <w:tabs>
+          <w:tab w:val="num" w:pos="720"/>
+        </w:tabs>
+        <w:ind w:left="720" w:hanging="360"/>
+      </w:pPr>
+      <w:rPr>
+        <w:rFonts w:ascii="Symbol" w:hAnsi="Symbol" w:hint="default"/>
+        <w:sz w:val="20"/>
+      </w:rPr>
+    </w:lvl>
+    <w:lvl w:ilvl="1">
+      <w:start w:val="1"/>
+      <w:numFmt w:val="bullet"/>
+      <w:lvlText w:val=""/>
+      <w:lvlJc w:val="left"/>
+      <w:pPr>
+        <w:tabs>
+          <w:tab w:val="num" w:pos="1440"/>
+        </w:tabs>
+        <w:ind w:left="1440" w:hanging="360"/>
+      </w:pPr>
+      <w:rPr>
+        <w:rFonts w:ascii="Symbol" w:hAnsi="Symbol" w:hint="default"/>
+        <w:sz w:val="20"/>
+      </w:rPr>
+    </w:lvl>
+    <w:lvl w:ilvl="2">
+      <w:start w:val="1"/>
+      <w:numFmt w:val="bullet"/>
+      <w:lvlText w:val=""/>
+      <w:lvlJc w:val="left"/>
+      <w:pPr>
+        <w:tabs>
+          <w:tab w:val="num" w:pos="2160"/>
+        </w:tabs>
+        <w:ind w:left="2160" w:hanging="360"/>
+      </w:pPr>
+      <w:rPr>
+        <w:rFonts w:ascii="Symbol" w:hAnsi="Symbol" w:hint="default"/>
+        <w:sz w:val="20"/>
+      </w:rPr>
+    </w:lvl>
+    <w:lvl w:ilvl="3" w:tentative="1">
+      <w:start w:val="1"/>
+      <w:numFmt w:val="bullet"/>
+      <w:lvlText w:val=""/>
+      <w:lvlJc w:val="left"/>
+      <w:pPr>
+        <w:tabs>
+          <w:tab w:val="num" w:pos="2880"/>
+        </w:tabs>
+        <w:ind w:left="2880" w:hanging="360"/>
+      </w:pPr>
+      <w:rPr>
+        <w:rFonts w:ascii="Symbol" w:hAnsi="Symbol" w:hint="default"/>
+        <w:sz w:val="20"/>
+      </w:rPr>
+    </w:lvl>
+    <w:lvl w:ilvl="4" w:tentative="1">
+      <w:start w:val="1"/>
+      <w:numFmt w:val="bullet"/>
+      <w:lvlText w:val=""/>
+      <w:lvlJc w:val="left"/>
+      <w:pPr>
+        <w:tabs>
+          <w:tab w:val="num" w:pos="3600"/>
+        </w:tabs>
+        <w:ind w:left="3600" w:hanging="360"/>
+      </w:pPr>
+      <w:rPr>
+        <w:rFonts w:ascii="Symbol" w:hAnsi="Symbol" w:hint="default"/>
+        <w:sz w:val="20"/>
+      </w:rPr>
+    </w:lvl>
+    <w:lvl w:ilvl="5" w:tentative="1">
+      <w:start w:val="1"/>
+      <w:numFmt w:val="bullet"/>
+      <w:lvlText w:val=""/>
+      <w:lvlJc w:val="left"/>
+      <w:pPr>
+        <w:tabs>
+          <w:tab w:val="num" w:pos="4320"/>
+        </w:tabs>
+        <w:ind w:left="4320" w:hanging="360"/>
+      </w:pPr>
+      <w:rPr>
+        <w:rFonts w:ascii="Symbol" w:hAnsi="Symbol" w:hint="default"/>
+        <w:sz w:val="20"/>
+      </w:rPr>
+    </w:lvl>
+    <w:lvl w:ilvl="6" w:tentative="1">
+      <w:start w:val="1"/>
+      <w:numFmt w:val="bullet"/>
+      <w:lvlText w:val=""/>
+      <w:lvlJc w:val="left"/>
+      <w:pPr>
+        <w:tabs>
+          <w:tab w:val="num" w:pos="5040"/>
+        </w:tabs>
+        <w:ind w:left="5040" w:hanging="360"/>
+      </w:pPr>
+      <w:rPr>
+        <w:rFonts w:ascii="Symbol" w:hAnsi="Symbol" w:hint="default"/>
+        <w:sz w:val="20"/>
+      </w:rPr>
+    </w:lvl>
+    <w:lvl w:ilvl="7" w:tentative="1">
+      <w:start w:val="1"/>
+      <w:numFmt w:val="bullet"/>
+      <w:lvlText w:val=""/>
+      <w:lvlJc w:val="left"/>
+      <w:pPr>
+        <w:tabs>
+          <w:tab w:val="num" w:pos="5760"/>
+        </w:tabs>
+        <w:ind w:left="5760" w:hanging="360"/>
+      </w:pPr>
+      <w:rPr>
+        <w:rFonts w:ascii="Symbol" w:hAnsi="Symbol" w:hint="default"/>
+        <w:sz w:val="20"/>
+      </w:rPr>
+    </w:lvl>
+    <w:lvl w:ilvl="8" w:tentative="1">
+      <w:start w:val="1"/>
+      <w:numFmt w:val="bullet"/>
+      <w:lvlText w:val=""/>
+      <w:lvlJc w:val="left"/>
+      <w:pPr>
+        <w:tabs>
+          <w:tab w:val="num" w:pos="6480"/>
+        </w:tabs>
+        <w:ind w:left="6480" w:hanging="360"/>
+      </w:pPr>
+      <w:rPr>
+        <w:rFonts w:ascii="Symbol" w:hAnsi="Symbol" w:hint="default"/>
+        <w:sz w:val="20"/>
+      </w:rPr>
+    </w:lvl>
+  </w:abstractNum>
+  <w:abstractNum w:abstractNumId="2">
+    <w:nsid w:val="365B01F0"/>
+    <w:multiLevelType w:val="hybridMultilevel"/>
+    <w:tmpl w:val="1910C802"/>
+    <w:lvl w:ilvl="0" w:tplc="04160001">
+      <w:start w:val="1"/>
+      <w:numFmt w:val="bullet"/>
+      <w:lvlText w:val=""/>
+      <w:lvlJc w:val="left"/>
+      <w:pPr>
+        <w:ind w:left="1068" w:hanging="360"/>
+      </w:pPr>
+      <w:rPr>
+        <w:rFonts w:ascii="Symbol" w:hAnsi="Symbol" w:hint="default"/>
+      </w:rPr>
+    </w:lvl>
+    <w:lvl w:ilvl="1" w:tplc="04160003" w:tentative="1">
+      <w:start w:val="1"/>
+      <w:numFmt w:val="bullet"/>
+      <w:lvlText w:val="o"/>
+      <w:lvlJc w:val="left"/>
+      <w:pPr>
+        <w:ind w:left="1788" w:hanging="360"/>
+      </w:pPr>
+      <w:rPr>
+        <w:rFonts w:ascii="Courier New" w:hAnsi="Courier New" w:cs="Courier New" w:hint="default"/>
+      </w:rPr>
+    </w:lvl>
+    <w:lvl w:ilvl="2" w:tplc="04160005" w:tentative="1">
+      <w:start w:val="1"/>
+      <w:numFmt w:val="bullet"/>
+      <w:lvlText w:val=""/>
+      <w:lvlJc w:val="left"/>
+      <w:pPr>
+        <w:ind w:left="2508" w:hanging="360"/>
+      </w:pPr>
+      <w:rPr>
+        <w:rFonts w:ascii="Wingdings" w:hAnsi="Wingdings" w:hint="default"/>
+      </w:rPr>
+    </w:lvl>
+    <w:lvl w:ilvl="3" w:tplc="04160001" w:tentative="1">
+      <w:start w:val="1"/>
+      <w:numFmt w:val="bullet"/>
+      <w:lvlText w:val=""/>
+      <w:lvlJc w:val="left"/>
+      <w:pPr>
+        <w:ind w:left="3228" w:hanging="360"/>
+      </w:pPr>
+      <w:rPr>
+        <w:rFonts w:ascii="Symbol" w:hAnsi="Symbol" w:hint="default"/>
+      </w:rPr>
+    </w:lvl>
+    <w:lvl w:ilvl="4" w:tplc="04160003" w:tentative="1">
+      <w:start w:val="1"/>
+      <w:numFmt w:val="bullet"/>
+      <w:lvlText w:val="o"/>
+      <w:lvlJc w:val="left"/>
+      <w:pPr>
+        <w:ind w:left="3948" w:hanging="360"/>
+      </w:pPr>
+      <w:rPr>
+        <w:rFonts w:ascii="Courier New" w:hAnsi="Courier New" w:cs="Courier New" w:hint="default"/>
+      </w:rPr>
+    </w:lvl>
+    <w:lvl w:ilvl="5" w:tplc="04160005" w:tentative="1">
+      <w:start w:val="1"/>
+      <w:numFmt w:val="bullet"/>
+      <w:lvlText w:val=""/>
+      <w:lvlJc w:val="left"/>
+      <w:pPr>
+        <w:ind w:left="4668" w:hanging="360"/>
+      </w:pPr>
+      <w:rPr>
+        <w:rFonts w:ascii="Wingdings" w:hAnsi="Wingdings" w:hint="default"/>
+      </w:rPr>
+    </w:lvl>
+    <w:lvl w:ilvl="6" w:tplc="04160001" w:tentative="1">
+      <w:start w:val="1"/>
+      <w:numFmt w:val="bullet"/>
+      <w:lvlText w:val=""/>
+      <w:lvlJc w:val="left"/>
+      <w:pPr>
+        <w:ind w:left="5388" w:hanging="360"/>
+      </w:pPr>
+      <w:rPr>
+        <w:rFonts w:ascii="Symbol" w:hAnsi="Symbol" w:hint="default"/>
+      </w:rPr>
+    </w:lvl>
+    <w:lvl w:ilvl="7" w:tplc="04160003" w:tentative="1">
+      <w:start w:val="1"/>
+      <w:numFmt w:val="bullet"/>
+      <w:lvlText w:val="o"/>
+      <w:lvlJc w:val="left"/>
+      <w:pPr>
+        <w:ind w:left="6108" w:hanging="360"/>
+      </w:pPr>
+      <w:rPr>
+        <w:rFonts w:ascii="Courier New" w:hAnsi="Courier New" w:cs="Courier New" w:hint="default"/>
+      </w:rPr>
+    </w:lvl>
+    <w:lvl w:ilvl="8" w:tplc="04160005" w:tentative="1">
+      <w:start w:val="1"/>
+      <w:numFmt w:val="bullet"/>
+      <w:lvlText w:val=""/>
+      <w:lvlJc w:val="left"/>
+      <w:pPr>
+        <w:ind w:left="6828" w:hanging="360"/>
+      </w:pPr>
+      <w:rPr>
+        <w:rFonts w:ascii="Wingdings" w:hAnsi="Wingdings" w:hint="default"/>
+      </w:rPr>
+    </w:lvl>
+  </w:abstractNum>
+  <w:abstractNum w:abstractNumId="3">
+    <w:nsid w:val="36977F17"/>
+    <w:multiLevelType w:val="hybridMultilevel"/>
+    <w:tmpl w:val="B6CAFD8A"/>
+    <w:lvl w:ilvl="0" w:tplc="04160001">
+      <w:start w:val="1"/>
+      <w:numFmt w:val="bullet"/>
+      <w:lvlText w:val=""/>
+      <w:lvlJc w:val="left"/>
+      <w:pPr>
+        <w:ind w:left="720" w:hanging="360"/>
+      </w:pPr>
+      <w:rPr>
+        <w:rFonts w:ascii="Symbol" w:hAnsi="Symbol" w:hint="default"/>
+      </w:rPr>
+    </w:lvl>
+    <w:lvl w:ilvl="1" w:tplc="04160003" w:tentative="1">
+      <w:start w:val="1"/>
+      <w:numFmt w:val="bullet"/>
+      <w:lvlText w:val="o"/>
+      <w:lvlJc w:val="left"/>
+      <w:pPr>
+        <w:ind w:left="1440" w:hanging="360"/>
+      </w:pPr>
+      <w:rPr>
+        <w:rFonts w:ascii="Courier New" w:hAnsi="Courier New" w:cs="Courier New" w:hint="default"/>
+      </w:rPr>
+    </w:lvl>
+    <w:lvl w:ilvl="2" w:tplc="04160005" w:tentative="1">
+      <w:start w:val="1"/>
+      <w:numFmt w:val="bullet"/>
+      <w:lvlText w:val=""/>
+      <w:lvlJc w:val="left"/>
+      <w:pPr>
+        <w:ind w:left="2160" w:hanging="360"/>
+      </w:pPr>
+      <w:rPr>
+        <w:rFonts w:ascii="Wingdings" w:hAnsi="Wingdings" w:hint="default"/>
+      </w:rPr>
+    </w:lvl>
+    <w:lvl w:ilvl="3" w:tplc="04160001" w:tentative="1">
+      <w:start w:val="1"/>
+      <w:numFmt w:val="bullet"/>
+      <w:lvlText w:val=""/>
+      <w:lvlJc w:val="left"/>
+      <w:pPr>
+        <w:ind w:left="2880" w:hanging="360"/>
+      </w:pPr>
+      <w:rPr>
+        <w:rFonts w:ascii="Symbol" w:hAnsi="Symbol" w:hint="default"/>
+      </w:rPr>
+    </w:lvl>
+    <w:lvl w:ilvl="4" w:tplc="04160003" w:tentative="1">
+      <w:start w:val="1"/>
+      <w:numFmt w:val="bullet"/>
+      <w:lvlText w:val="o"/>
+      <w:lvlJc w:val="left"/>
+      <w:pPr>
+        <w:ind w:left="3600" w:hanging="360"/>
+      </w:pPr>
+      <w:rPr>
+        <w:rFonts w:ascii="Courier New" w:hAnsi="Courier New" w:cs="Courier New" w:hint="default"/>
+      </w:rPr>
+    </w:lvl>
+    <w:lvl w:ilvl="5" w:tplc="04160005" w:tentative="1">
+      <w:start w:val="1"/>
+      <w:numFmt w:val="bullet"/>
+      <w:lvlText w:val=""/>
+      <w:lvlJc w:val="left"/>
+      <w:pPr>
+        <w:ind w:left="4320" w:hanging="360"/>
+      </w:pPr>
+      <w:rPr>
+        <w:rFonts w:ascii="Wingdings" w:hAnsi="Wingdings" w:hint="default"/>
+      </w:rPr>
+    </w:lvl>
+    <w:lvl w:ilvl="6" w:tplc="04160001" w:tentative="1">
+      <w:start w:val="1"/>
+      <w:numFmt w:val="bullet"/>
+      <w:lvlText w:val=""/>
+      <w:lvlJc w:val="left"/>
+      <w:pPr>
+        <w:ind w:left="5040" w:hanging="360"/>
+      </w:pPr>
+      <w:rPr>
+        <w:rFonts w:ascii="Symbol" w:hAnsi="Symbol" w:hint="default"/>
+      </w:rPr>
+    </w:lvl>
+    <w:lvl w:ilvl="7" w:tplc="04160003" w:tentative="1">
+      <w:start w:val="1"/>
+      <w:numFmt w:val="bullet"/>
+      <w:lvlText w:val="o"/>
+      <w:lvlJc w:val="left"/>
+      <w:pPr>
+        <w:ind w:left="5760" w:hanging="360"/>
+      </w:pPr>
+      <w:rPr>
+        <w:rFonts w:ascii="Courier New" w:hAnsi="Courier New" w:cs="Courier New" w:hint="default"/>
+      </w:rPr>
+    </w:lvl>
+    <w:lvl w:ilvl="8" w:tplc="04160005" w:tentative="1">
+      <w:start w:val="1"/>
+      <w:numFmt w:val="bullet"/>
+      <w:lvlText w:val=""/>
+      <w:lvlJc w:val="left"/>
+      <w:pPr>
+        <w:ind w:left="6480" w:hanging="360"/>
+      </w:pPr>
+      <w:rPr>
+        <w:rFonts w:ascii="Wingdings" w:hAnsi="Wingdings" w:hint="default"/>
+      </w:rPr>
+    </w:lvl>
+  </w:abstractNum>
+  <w:abstractNum w:abstractNumId="4">
+    <w:nsid w:val="3DFF1255"/>
+    <w:multiLevelType w:val="hybridMultilevel"/>
+    <w:tmpl w:val="E930853E"/>
+    <w:lvl w:ilvl="0" w:tplc="04160001">
+      <w:start w:val="1"/>
+      <w:numFmt w:val="bullet"/>
+      <w:lvlText w:val=""/>
+      <w:lvlJc w:val="left"/>
+      <w:pPr>
+        <w:ind w:left="1068" w:hanging="360"/>
+      </w:pPr>
+      <w:rPr>
+        <w:rFonts w:ascii="Symbol" w:hAnsi="Symbol" w:hint="default"/>
+      </w:rPr>
+    </w:lvl>
+    <w:lvl w:ilvl="1" w:tplc="04160003" w:tentative="1">
+      <w:start w:val="1"/>
+      <w:numFmt w:val="bullet"/>
+      <w:lvlText w:val="o"/>
+      <w:lvlJc w:val="left"/>
+      <w:pPr>
+        <w:ind w:left="1788" w:hanging="360"/>
+      </w:pPr>
+      <w:rPr>
+        <w:rFonts w:ascii="Courier New" w:hAnsi="Courier New" w:cs="Courier New" w:hint="default"/>
+      </w:rPr>
+    </w:lvl>
+    <w:lvl w:ilvl="2" w:tplc="04160005" w:tentative="1">
+      <w:start w:val="1"/>
+      <w:numFmt w:val="bullet"/>
+      <w:lvlText w:val=""/>
+      <w:lvlJc w:val="left"/>
+      <w:pPr>
+        <w:ind w:left="2508" w:hanging="360"/>
+      </w:pPr>
+      <w:rPr>
+        <w:rFonts w:ascii="Wingdings" w:hAnsi="Wingdings" w:hint="default"/>
+      </w:rPr>
+    </w:lvl>
+    <w:lvl w:ilvl="3" w:tplc="04160001" w:tentative="1">
+      <w:start w:val="1"/>
+      <w:numFmt w:val="bullet"/>
+      <w:lvlText w:val=""/>
+      <w:lvlJc w:val="left"/>
+      <w:pPr>
+        <w:ind w:left="3228" w:hanging="360"/>
+      </w:pPr>
+      <w:rPr>
+        <w:rFonts w:ascii="Symbol" w:hAnsi="Symbol" w:hint="default"/>
+      </w:rPr>
+    </w:lvl>
+    <w:lvl w:ilvl="4" w:tplc="04160003" w:tentative="1">
+      <w:start w:val="1"/>
+      <w:numFmt w:val="bullet"/>
+      <w:lvlText w:val="o"/>
+      <w:lvlJc w:val="left"/>
+      <w:pPr>
+        <w:ind w:left="3948" w:hanging="360"/>
+      </w:pPr>
+      <w:rPr>
+        <w:rFonts w:ascii="Courier New" w:hAnsi="Courier New" w:cs="Courier New" w:hint="default"/>
+      </w:rPr>
+    </w:lvl>
+    <w:lvl w:ilvl="5" w:tplc="04160005" w:tentative="1">
+      <w:start w:val="1"/>
+      <w:numFmt w:val="bullet"/>
+      <w:lvlText w:val=""/>
+      <w:lvlJc w:val="left"/>
+      <w:pPr>
+        <w:ind w:left="4668" w:hanging="360"/>
+      </w:pPr>
+      <w:rPr>
+        <w:rFonts w:ascii="Wingdings" w:hAnsi="Wingdings" w:hint="default"/>
+      </w:rPr>
+    </w:lvl>
+    <w:lvl w:ilvl="6" w:tplc="04160001" w:tentative="1">
+      <w:start w:val="1"/>
+      <w:numFmt w:val="bullet"/>
+      <w:lvlText w:val=""/>
+      <w:lvlJc w:val="left"/>
+      <w:pPr>
+        <w:ind w:left="5388" w:hanging="360"/>
+      </w:pPr>
+      <w:rPr>
+        <w:rFonts w:ascii="Symbol" w:hAnsi="Symbol" w:hint="default"/>
+      </w:rPr>
+    </w:lvl>
+    <w:lvl w:ilvl="7" w:tplc="04160003" w:tentative="1">
+      <w:start w:val="1"/>
+      <w:numFmt w:val="bullet"/>
+      <w:lvlText w:val="o"/>
+      <w:lvlJc w:val="left"/>
+      <w:pPr>
+        <w:ind w:left="6108" w:hanging="360"/>
+      </w:pPr>
+      <w:rPr>
+        <w:rFonts w:ascii="Courier New" w:hAnsi="Courier New" w:cs="Courier New" w:hint="default"/>
+      </w:rPr>
+    </w:lvl>
+    <w:lvl w:ilvl="8" w:tplc="04160005" w:tentative="1">
+      <w:start w:val="1"/>
+      <w:numFmt w:val="bullet"/>
+      <w:lvlText w:val=""/>
+      <w:lvlJc w:val="left"/>
+      <w:pPr>
+        <w:ind w:left="6828" w:hanging="360"/>
+      </w:pPr>
+      <w:rPr>
+        <w:rFonts w:ascii="Wingdings" w:hAnsi="Wingdings" w:hint="default"/>
+      </w:rPr>
+    </w:lvl>
+  </w:abstractNum>
   <w:num w:numId="1">
     <w:abstractNumId w:val="0"/>
+  </w:num>
+  <w:num w:numId="2">
+    <w:abstractNumId w:val="1"/>
+  </w:num>
+  <w:num w:numId="3">
+    <w:abstractNumId w:val="3"/>
+  </w:num>
+  <w:num w:numId="4">
+    <w:abstractNumId w:val="4"/>
+  </w:num>
+  <w:num w:numId="5">
+    <w:abstractNumId w:val="2"/>
   </w:num>
 </w:numbering>
 </file>
@@ -587,6 +1419,25 @@
     <w:name w:val="Normal"/>
     <w:qFormat/>
   </w:style>
+  <w:style w:type="paragraph" w:styleId="Ttulo2">
+    <w:name w:val="heading 2"/>
+    <w:basedOn w:val="Normal"/>
+    <w:link w:val="Ttulo2Char"/>
+    <w:uiPriority w:val="9"/>
+    <w:qFormat/>
+    <w:rsid w:val="00E32B2A"/>
+    <w:pPr>
+      <w:spacing w:before="100" w:beforeAutospacing="1" w:after="100" w:afterAutospacing="1" w:line="240" w:lineRule="auto"/>
+      <w:outlineLvl w:val="1"/>
+    </w:pPr>
+    <w:rPr>
+      <w:rFonts w:ascii="Times New Roman" w:eastAsia="Times New Roman" w:hAnsi="Times New Roman" w:cs="Times New Roman"/>
+      <w:b/>
+      <w:bCs/>
+      <w:sz w:val="36"/>
+      <w:szCs w:val="36"/>
+    </w:rPr>
+  </w:style>
   <w:style w:type="character" w:default="1" w:styleId="Fontepargpadro">
     <w:name w:val="Default Paragraph Font"/>
     <w:uiPriority w:val="1"/>
@@ -627,6 +1478,70 @@
       <w:sz w:val="24"/>
       <w:szCs w:val="24"/>
     </w:rPr>
+  </w:style>
+  <w:style w:type="character" w:customStyle="1" w:styleId="Ttulo2Char">
+    <w:name w:val="Título 2 Char"/>
+    <w:basedOn w:val="Fontepargpadro"/>
+    <w:link w:val="Ttulo2"/>
+    <w:uiPriority w:val="9"/>
+    <w:rsid w:val="00E32B2A"/>
+    <w:rPr>
+      <w:rFonts w:ascii="Times New Roman" w:eastAsia="Times New Roman" w:hAnsi="Times New Roman" w:cs="Times New Roman"/>
+      <w:b/>
+      <w:bCs/>
+      <w:sz w:val="36"/>
+      <w:szCs w:val="36"/>
+    </w:rPr>
+  </w:style>
+  <w:style w:type="paragraph" w:styleId="NormalWeb">
+    <w:name w:val="Normal (Web)"/>
+    <w:basedOn w:val="Normal"/>
+    <w:uiPriority w:val="99"/>
+    <w:semiHidden/>
+    <w:unhideWhenUsed/>
+    <w:rsid w:val="00E32B2A"/>
+    <w:pPr>
+      <w:spacing w:before="100" w:beforeAutospacing="1" w:after="100" w:afterAutospacing="1" w:line="240" w:lineRule="auto"/>
+    </w:pPr>
+    <w:rPr>
+      <w:rFonts w:ascii="Times New Roman" w:eastAsia="Times New Roman" w:hAnsi="Times New Roman" w:cs="Times New Roman"/>
+      <w:sz w:val="24"/>
+      <w:szCs w:val="24"/>
+    </w:rPr>
+  </w:style>
+  <w:style w:type="character" w:styleId="Hyperlink">
+    <w:name w:val="Hyperlink"/>
+    <w:basedOn w:val="Fontepargpadro"/>
+    <w:uiPriority w:val="99"/>
+    <w:semiHidden/>
+    <w:unhideWhenUsed/>
+    <w:rsid w:val="00E32B2A"/>
+    <w:rPr>
+      <w:color w:val="0000FF"/>
+      <w:u w:val="single"/>
+    </w:rPr>
+  </w:style>
+  <w:style w:type="character" w:styleId="Forte">
+    <w:name w:val="Strong"/>
+    <w:basedOn w:val="Fontepargpadro"/>
+    <w:uiPriority w:val="22"/>
+    <w:qFormat/>
+    <w:rsid w:val="00E32B2A"/>
+    <w:rPr>
+      <w:b/>
+      <w:bCs/>
+    </w:rPr>
+  </w:style>
+  <w:style w:type="paragraph" w:styleId="PargrafodaLista">
+    <w:name w:val="List Paragraph"/>
+    <w:basedOn w:val="Normal"/>
+    <w:uiPriority w:val="34"/>
+    <w:qFormat/>
+    <w:rsid w:val="00E32B2A"/>
+    <w:pPr>
+      <w:ind w:left="720"/>
+      <w:contextualSpacing/>
+    </w:pPr>
   </w:style>
 </w:styles>
 </file>

</xml_diff>

<commit_message>
correção na ortografia dos arquivos
</commit_message>
<xml_diff>
--- a/capoeira/beneficios.docx
+++ b/capoeira/beneficios.docx
@@ -227,10 +227,6 @@
     <w:p>
       <w:pPr>
         <w:pStyle w:val="trt0xe"/>
-        <w:numPr>
-          <w:ilvl w:val="0"/>
-          <w:numId w:val="1"/>
-        </w:numPr>
         <w:shd w:val="clear" w:color="auto" w:fill="FFFFFF"/>
         <w:spacing w:before="0" w:beforeAutospacing="0" w:after="180" w:afterAutospacing="0"/>
         <w:ind w:left="960"/>
@@ -1418,6 +1414,7 @@
   <w:style w:type="paragraph" w:default="1" w:styleId="Normal">
     <w:name w:val="Normal"/>
     <w:qFormat/>
+    <w:rsid w:val="00783DCD"/>
   </w:style>
   <w:style w:type="paragraph" w:styleId="Ttulo2">
     <w:name w:val="heading 2"/>

</xml_diff>